<commit_message>
complete t6, add course work
</commit_message>
<xml_diff>
--- a/CNT6.docx
+++ b/CNT6.docx
@@ -25,77 +25,474 @@
     </w:p>
     <w:p>
       <w:pPr>
-        <w:rPr>
-          <w:rFonts w:hint="eastAsia"/>
-          <w:lang w:val="en-US" w:eastAsia="zh-Hans"/>
-        </w:rPr>
-      </w:pPr>
-    </w:p>
-    <w:p>
-      <w:pPr>
-        <w:rPr>
-          <w:rFonts w:hint="eastAsia"/>
-          <w:lang w:val="en-US" w:eastAsia="zh-Hans"/>
-        </w:rPr>
-      </w:pPr>
-      <w:r>
-        <w:rPr>
-          <w:rFonts w:hint="default"/>
-          <w:lang w:eastAsia="zh-Hans"/>
-        </w:rPr>
-        <w:t>2</w:t>
-      </w:r>
-      <w:r>
-        <w:rPr>
-          <w:rFonts w:hint="eastAsia"/>
-          <w:lang w:val="en-US" w:eastAsia="zh-Hans"/>
-        </w:rPr>
-        <w:t>.</w:t>
-      </w:r>
-    </w:p>
-    <w:p>
-      <w:pPr>
-        <w:rPr>
-          <w:rFonts w:hint="eastAsia"/>
-          <w:lang w:val="en-US" w:eastAsia="zh-Hans"/>
-        </w:rPr>
-      </w:pPr>
-    </w:p>
-    <w:p>
-      <w:pPr>
+        <w:pStyle w:val="2"/>
+        <w:keepNext w:val="0"/>
+        <w:keepLines w:val="0"/>
+        <w:widowControl/>
         <w:numPr>
           <w:ilvl w:val="0"/>
           <w:numId w:val="1"/>
         </w:numPr>
-        <w:rPr>
-          <w:rFonts w:hint="default"/>
-          <w:lang w:eastAsia="zh-Hans"/>
-        </w:rPr>
-      </w:pPr>
-      <w:r>
-        <w:rPr>
-          <w:rFonts w:hint="default"/>
-          <w:lang w:eastAsia="zh-Hans"/>
-        </w:rPr>
-        <w:t xml:space="preserve">Since the subnet mask is 255.255.252.0, the host bits is 10 </w:t>
-      </w:r>
-    </w:p>
-    <w:p>
-      <w:pPr>
+        <w:suppressLineNumbers w:val="0"/>
+        <w:spacing w:before="0" w:beforeAutospacing="0" w:after="0" w:afterAutospacing="0"/>
+        <w:ind w:left="0" w:right="0"/>
+        <w:jc w:val="left"/>
+        <w:rPr>
+          <w:rFonts w:hint="default" w:ascii="helvetica" w:hAnsi="helvetica" w:eastAsia="helvetica" w:cs="helvetica"/>
+          <w:kern w:val="0"/>
+          <w:sz w:val="24"/>
+          <w:szCs w:val="24"/>
+          <w:lang w:eastAsia="zh-CN" w:bidi="ar"/>
+        </w:rPr>
+      </w:pPr>
+      <w:r>
+        <w:rPr>
+          <w:rFonts w:ascii="helvetica" w:hAnsi="helvetica" w:eastAsia="helvetica" w:cs="helvetica"/>
+          <w:kern w:val="0"/>
+          <w:sz w:val="24"/>
+          <w:szCs w:val="24"/>
+          <w:lang w:val="en-US" w:eastAsia="zh-CN" w:bidi="ar"/>
+        </w:rPr>
+        <w:t>B&gt;C&gt;D,A</w:t>
+      </w:r>
+      <w:r>
+        <w:rPr>
+          <w:rFonts w:hint="default" w:ascii="helvetica" w:hAnsi="helvetica" w:eastAsia="helvetica" w:cs="helvetica"/>
+          <w:kern w:val="0"/>
+          <w:sz w:val="24"/>
+          <w:szCs w:val="24"/>
+          <w:lang w:eastAsia="zh-CN" w:bidi="ar"/>
+        </w:rPr>
+        <w:t>&gt;</w:t>
+      </w:r>
+      <w:r>
+        <w:rPr>
+          <w:rFonts w:ascii="helvetica" w:hAnsi="helvetica" w:eastAsia="helvetica" w:cs="helvetica"/>
+          <w:kern w:val="0"/>
+          <w:sz w:val="24"/>
+          <w:szCs w:val="24"/>
+          <w:lang w:val="en-US" w:eastAsia="zh-CN" w:bidi="ar"/>
+        </w:rPr>
+        <w:t>B</w:t>
+      </w:r>
+      <w:r>
+        <w:rPr>
+          <w:rFonts w:hint="default" w:ascii="helvetica" w:hAnsi="helvetica" w:eastAsia="helvetica" w:cs="helvetica"/>
+          <w:kern w:val="0"/>
+          <w:sz w:val="24"/>
+          <w:szCs w:val="24"/>
+          <w:lang w:eastAsia="zh-CN" w:bidi="ar"/>
+        </w:rPr>
+        <w:t>&gt;</w:t>
+      </w:r>
+      <w:r>
+        <w:rPr>
+          <w:rFonts w:ascii="helvetica" w:hAnsi="helvetica" w:eastAsia="helvetica" w:cs="helvetica"/>
+          <w:kern w:val="0"/>
+          <w:sz w:val="24"/>
+          <w:szCs w:val="24"/>
+          <w:lang w:val="en-US" w:eastAsia="zh-CN" w:bidi="ar"/>
+        </w:rPr>
+        <w:t>C</w:t>
+      </w:r>
+      <w:r>
+        <w:rPr>
+          <w:rFonts w:hint="default" w:ascii="helvetica" w:hAnsi="helvetica" w:eastAsia="helvetica" w:cs="helvetica"/>
+          <w:kern w:val="0"/>
+          <w:sz w:val="24"/>
+          <w:szCs w:val="24"/>
+          <w:lang w:eastAsia="zh-CN" w:bidi="ar"/>
+        </w:rPr>
+        <w:t>&gt;F,</w:t>
+      </w:r>
+      <w:r>
+        <w:rPr>
+          <w:rFonts w:ascii="helvetica" w:hAnsi="helvetica" w:eastAsia="helvetica" w:cs="helvetica"/>
+          <w:kern w:val="0"/>
+          <w:sz w:val="24"/>
+          <w:szCs w:val="24"/>
+          <w:lang w:val="en-US" w:eastAsia="zh-CN" w:bidi="ar"/>
+        </w:rPr>
+        <w:t>A</w:t>
+      </w:r>
+      <w:r>
+        <w:rPr>
+          <w:rFonts w:hint="default" w:ascii="helvetica" w:hAnsi="helvetica" w:eastAsia="helvetica" w:cs="helvetica"/>
+          <w:kern w:val="0"/>
+          <w:sz w:val="24"/>
+          <w:szCs w:val="24"/>
+          <w:lang w:eastAsia="zh-CN" w:bidi="ar"/>
+        </w:rPr>
+        <w:t>&gt;</w:t>
+      </w:r>
+      <w:r>
+        <w:rPr>
+          <w:rFonts w:ascii="helvetica" w:hAnsi="helvetica" w:eastAsia="helvetica" w:cs="helvetica"/>
+          <w:kern w:val="0"/>
+          <w:sz w:val="24"/>
+          <w:szCs w:val="24"/>
+          <w:lang w:val="en-US" w:eastAsia="zh-CN" w:bidi="ar"/>
+        </w:rPr>
+        <w:t>B</w:t>
+      </w:r>
+      <w:r>
+        <w:rPr>
+          <w:rFonts w:hint="default" w:ascii="helvetica" w:hAnsi="helvetica" w:eastAsia="helvetica" w:cs="helvetica"/>
+          <w:kern w:val="0"/>
+          <w:sz w:val="24"/>
+          <w:szCs w:val="24"/>
+          <w:lang w:eastAsia="zh-CN" w:bidi="ar"/>
+        </w:rPr>
+        <w:t>&gt;</w:t>
+      </w:r>
+      <w:r>
+        <w:rPr>
+          <w:rFonts w:ascii="helvetica" w:hAnsi="helvetica" w:eastAsia="helvetica" w:cs="helvetica"/>
+          <w:kern w:val="0"/>
+          <w:sz w:val="24"/>
+          <w:szCs w:val="24"/>
+          <w:lang w:val="en-US" w:eastAsia="zh-CN" w:bidi="ar"/>
+        </w:rPr>
+        <w:t>E</w:t>
+      </w:r>
+      <w:r>
+        <w:rPr>
+          <w:rFonts w:hint="default" w:ascii="helvetica" w:hAnsi="helvetica" w:eastAsia="helvetica" w:cs="helvetica"/>
+          <w:kern w:val="0"/>
+          <w:sz w:val="24"/>
+          <w:szCs w:val="24"/>
+          <w:lang w:eastAsia="zh-CN" w:bidi="ar"/>
+        </w:rPr>
+        <w:t>&gt;</w:t>
+      </w:r>
+      <w:r>
+        <w:rPr>
+          <w:rFonts w:ascii="helvetica" w:hAnsi="helvetica" w:eastAsia="helvetica" w:cs="helvetica"/>
+          <w:kern w:val="0"/>
+          <w:sz w:val="24"/>
+          <w:szCs w:val="24"/>
+          <w:lang w:val="en-US" w:eastAsia="zh-CN" w:bidi="ar"/>
+        </w:rPr>
+        <w:t>F,A</w:t>
+      </w:r>
+      <w:r>
+        <w:rPr>
+          <w:rFonts w:hint="default" w:ascii="helvetica" w:hAnsi="helvetica" w:eastAsia="helvetica" w:cs="helvetica"/>
+          <w:kern w:val="0"/>
+          <w:sz w:val="24"/>
+          <w:szCs w:val="24"/>
+          <w:lang w:eastAsia="zh-CN" w:bidi="ar"/>
+        </w:rPr>
+        <w:t>&gt;</w:t>
+      </w:r>
+      <w:r>
+        <w:rPr>
+          <w:rFonts w:ascii="helvetica" w:hAnsi="helvetica" w:eastAsia="helvetica" w:cs="helvetica"/>
+          <w:kern w:val="0"/>
+          <w:sz w:val="24"/>
+          <w:szCs w:val="24"/>
+          <w:lang w:val="en-US" w:eastAsia="zh-CN" w:bidi="ar"/>
+        </w:rPr>
+        <w:t>B</w:t>
+      </w:r>
+      <w:r>
+        <w:rPr>
+          <w:rFonts w:hint="default" w:ascii="helvetica" w:hAnsi="helvetica" w:eastAsia="helvetica" w:cs="helvetica"/>
+          <w:kern w:val="0"/>
+          <w:sz w:val="24"/>
+          <w:szCs w:val="24"/>
+          <w:lang w:eastAsia="zh-CN" w:bidi="ar"/>
+        </w:rPr>
+        <w:t>&gt;</w:t>
+      </w:r>
+      <w:r>
+        <w:rPr>
+          <w:rFonts w:ascii="helvetica" w:hAnsi="helvetica" w:eastAsia="helvetica" w:cs="helvetica"/>
+          <w:kern w:val="0"/>
+          <w:sz w:val="24"/>
+          <w:szCs w:val="24"/>
+          <w:lang w:val="en-US" w:eastAsia="zh-CN" w:bidi="ar"/>
+        </w:rPr>
+        <w:t>E</w:t>
+      </w:r>
+      <w:r>
+        <w:rPr>
+          <w:rFonts w:hint="default" w:ascii="helvetica" w:hAnsi="helvetica" w:eastAsia="helvetica" w:cs="helvetica"/>
+          <w:kern w:val="0"/>
+          <w:sz w:val="24"/>
+          <w:szCs w:val="24"/>
+          <w:lang w:eastAsia="zh-CN" w:bidi="ar"/>
+        </w:rPr>
+        <w:t>&gt;</w:t>
+      </w:r>
+      <w:r>
+        <w:rPr>
+          <w:rFonts w:ascii="helvetica" w:hAnsi="helvetica" w:eastAsia="helvetica" w:cs="helvetica"/>
+          <w:kern w:val="0"/>
+          <w:sz w:val="24"/>
+          <w:szCs w:val="24"/>
+          <w:lang w:val="en-US" w:eastAsia="zh-CN" w:bidi="ar"/>
+        </w:rPr>
+        <w:t>G</w:t>
+      </w:r>
+      <w:r>
+        <w:rPr>
+          <w:rFonts w:hint="default" w:ascii="helvetica" w:hAnsi="helvetica" w:eastAsia="helvetica" w:cs="helvetica"/>
+          <w:kern w:val="0"/>
+          <w:sz w:val="24"/>
+          <w:szCs w:val="24"/>
+          <w:lang w:eastAsia="zh-CN" w:bidi="ar"/>
+        </w:rPr>
+        <w:t>,</w:t>
+      </w:r>
+    </w:p>
+    <w:p>
+      <w:pPr>
+        <w:pStyle w:val="2"/>
+        <w:keepNext w:val="0"/>
+        <w:keepLines w:val="0"/>
+        <w:widowControl/>
         <w:numPr>
           <w:numId w:val="0"/>
         </w:numPr>
-        <w:rPr>
-          <w:rFonts w:hint="default"/>
-          <w:lang w:eastAsia="zh-Hans"/>
-        </w:rPr>
-      </w:pPr>
-      <w:r>
-        <w:rPr>
-          <w:rFonts w:hint="default"/>
-          <w:lang w:eastAsia="zh-Hans"/>
-        </w:rPr>
-        <w:t>Which means the network can handle 2^10-2=1022 hosts</w:t>
+        <w:suppressLineNumbers w:val="0"/>
+        <w:spacing w:before="0" w:beforeAutospacing="0" w:after="0" w:afterAutospacing="0"/>
+        <w:ind w:right="0" w:rightChars="0"/>
+        <w:jc w:val="left"/>
+      </w:pPr>
+      <w:r>
+        <w:rPr>
+          <w:rFonts w:ascii="helvetica" w:hAnsi="helvetica" w:eastAsia="helvetica" w:cs="helvetica"/>
+          <w:kern w:val="0"/>
+          <w:sz w:val="24"/>
+          <w:szCs w:val="24"/>
+          <w:lang w:val="en-US" w:eastAsia="zh-CN" w:bidi="ar"/>
+        </w:rPr>
+        <w:t>A</w:t>
+      </w:r>
+      <w:r>
+        <w:rPr>
+          <w:rFonts w:hint="default" w:ascii="helvetica" w:hAnsi="helvetica" w:eastAsia="helvetica" w:cs="helvetica"/>
+          <w:kern w:val="0"/>
+          <w:sz w:val="24"/>
+          <w:szCs w:val="24"/>
+          <w:lang w:eastAsia="zh-CN" w:bidi="ar"/>
+        </w:rPr>
+        <w:t>&gt;</w:t>
+      </w:r>
+      <w:r>
+        <w:rPr>
+          <w:rFonts w:ascii="helvetica" w:hAnsi="helvetica" w:eastAsia="helvetica" w:cs="helvetica"/>
+          <w:kern w:val="0"/>
+          <w:sz w:val="24"/>
+          <w:szCs w:val="24"/>
+          <w:lang w:val="en-US" w:eastAsia="zh-CN" w:bidi="ar"/>
+        </w:rPr>
+        <w:t>G</w:t>
+      </w:r>
+      <w:r>
+        <w:rPr>
+          <w:rFonts w:hint="default" w:ascii="helvetica" w:hAnsi="helvetica" w:eastAsia="helvetica" w:cs="helvetica"/>
+          <w:kern w:val="0"/>
+          <w:sz w:val="24"/>
+          <w:szCs w:val="24"/>
+          <w:lang w:eastAsia="zh-CN" w:bidi="ar"/>
+        </w:rPr>
+        <w:t>&gt;</w:t>
+      </w:r>
+      <w:r>
+        <w:rPr>
+          <w:rFonts w:ascii="helvetica" w:hAnsi="helvetica" w:eastAsia="helvetica" w:cs="helvetica"/>
+          <w:kern w:val="0"/>
+          <w:sz w:val="24"/>
+          <w:szCs w:val="24"/>
+          <w:lang w:val="en-US" w:eastAsia="zh-CN" w:bidi="ar"/>
+        </w:rPr>
+        <w:t>E</w:t>
+      </w:r>
+      <w:r>
+        <w:rPr>
+          <w:rFonts w:hint="default" w:ascii="helvetica" w:hAnsi="helvetica" w:eastAsia="helvetica" w:cs="helvetica"/>
+          <w:kern w:val="0"/>
+          <w:sz w:val="24"/>
+          <w:szCs w:val="24"/>
+          <w:lang w:eastAsia="zh-CN" w:bidi="ar"/>
+        </w:rPr>
+        <w:t>&gt;</w:t>
+      </w:r>
+      <w:r>
+        <w:rPr>
+          <w:rFonts w:ascii="helvetica" w:hAnsi="helvetica" w:eastAsia="helvetica" w:cs="helvetica"/>
+          <w:kern w:val="0"/>
+          <w:sz w:val="24"/>
+          <w:szCs w:val="24"/>
+          <w:lang w:val="en-US" w:eastAsia="zh-CN" w:bidi="ar"/>
+        </w:rPr>
+        <w:t>B,A</w:t>
+      </w:r>
+      <w:r>
+        <w:rPr>
+          <w:rFonts w:hint="default" w:ascii="helvetica" w:hAnsi="helvetica" w:eastAsia="helvetica" w:cs="helvetica"/>
+          <w:kern w:val="0"/>
+          <w:sz w:val="24"/>
+          <w:szCs w:val="24"/>
+          <w:lang w:eastAsia="zh-CN" w:bidi="ar"/>
+        </w:rPr>
+        <w:t>&gt;</w:t>
+      </w:r>
+      <w:r>
+        <w:rPr>
+          <w:rFonts w:ascii="helvetica" w:hAnsi="helvetica" w:eastAsia="helvetica" w:cs="helvetica"/>
+          <w:kern w:val="0"/>
+          <w:sz w:val="24"/>
+          <w:szCs w:val="24"/>
+          <w:lang w:val="en-US" w:eastAsia="zh-CN" w:bidi="ar"/>
+        </w:rPr>
+        <w:t>G</w:t>
+      </w:r>
+      <w:r>
+        <w:rPr>
+          <w:rFonts w:hint="default" w:ascii="helvetica" w:hAnsi="helvetica" w:eastAsia="helvetica" w:cs="helvetica"/>
+          <w:kern w:val="0"/>
+          <w:sz w:val="24"/>
+          <w:szCs w:val="24"/>
+          <w:lang w:eastAsia="zh-CN" w:bidi="ar"/>
+        </w:rPr>
+        <w:t>&gt;</w:t>
+      </w:r>
+      <w:r>
+        <w:rPr>
+          <w:rFonts w:ascii="helvetica" w:hAnsi="helvetica" w:eastAsia="helvetica" w:cs="helvetica"/>
+          <w:kern w:val="0"/>
+          <w:sz w:val="24"/>
+          <w:szCs w:val="24"/>
+          <w:lang w:val="en-US" w:eastAsia="zh-CN" w:bidi="ar"/>
+        </w:rPr>
+        <w:t>E</w:t>
+      </w:r>
+      <w:r>
+        <w:rPr>
+          <w:rFonts w:hint="default" w:ascii="helvetica" w:hAnsi="helvetica" w:eastAsia="helvetica" w:cs="helvetica"/>
+          <w:kern w:val="0"/>
+          <w:sz w:val="24"/>
+          <w:szCs w:val="24"/>
+          <w:lang w:eastAsia="zh-CN" w:bidi="ar"/>
+        </w:rPr>
+        <w:t>&gt;F,</w:t>
+      </w:r>
+      <w:bookmarkStart w:id="0" w:name="_GoBack"/>
+      <w:bookmarkEnd w:id="0"/>
+      <w:r>
+        <w:rPr>
+          <w:rFonts w:ascii="helvetica" w:hAnsi="helvetica" w:eastAsia="helvetica" w:cs="helvetica"/>
+          <w:kern w:val="0"/>
+          <w:sz w:val="24"/>
+          <w:szCs w:val="24"/>
+          <w:lang w:val="en-US" w:eastAsia="zh-CN" w:bidi="ar"/>
+        </w:rPr>
+        <w:t>A</w:t>
+      </w:r>
+      <w:r>
+        <w:rPr>
+          <w:rFonts w:hint="default" w:ascii="helvetica" w:hAnsi="helvetica" w:eastAsia="helvetica" w:cs="helvetica"/>
+          <w:kern w:val="0"/>
+          <w:sz w:val="24"/>
+          <w:szCs w:val="24"/>
+          <w:lang w:eastAsia="zh-CN" w:bidi="ar"/>
+        </w:rPr>
+        <w:t>&gt;</w:t>
+      </w:r>
+      <w:r>
+        <w:rPr>
+          <w:rFonts w:ascii="helvetica" w:hAnsi="helvetica" w:eastAsia="helvetica" w:cs="helvetica"/>
+          <w:kern w:val="0"/>
+          <w:sz w:val="24"/>
+          <w:szCs w:val="24"/>
+          <w:lang w:val="en-US" w:eastAsia="zh-CN" w:bidi="ar"/>
+        </w:rPr>
+        <w:t>G</w:t>
+      </w:r>
+      <w:r>
+        <w:rPr>
+          <w:rFonts w:hint="default" w:ascii="helvetica" w:hAnsi="helvetica" w:eastAsia="helvetica" w:cs="helvetica"/>
+          <w:kern w:val="0"/>
+          <w:sz w:val="24"/>
+          <w:szCs w:val="24"/>
+          <w:lang w:eastAsia="zh-CN" w:bidi="ar"/>
+        </w:rPr>
+        <w:t>&gt;</w:t>
+      </w:r>
+      <w:r>
+        <w:rPr>
+          <w:rFonts w:ascii="helvetica" w:hAnsi="helvetica" w:eastAsia="helvetica" w:cs="helvetica"/>
+          <w:kern w:val="0"/>
+          <w:sz w:val="24"/>
+          <w:szCs w:val="24"/>
+          <w:lang w:val="en-US" w:eastAsia="zh-CN" w:bidi="ar"/>
+        </w:rPr>
+        <w:t>H</w:t>
+      </w:r>
+      <w:r>
+        <w:rPr>
+          <w:rFonts w:hint="default" w:ascii="helvetica" w:hAnsi="helvetica" w:eastAsia="helvetica" w:cs="helvetica"/>
+          <w:kern w:val="0"/>
+          <w:sz w:val="24"/>
+          <w:szCs w:val="24"/>
+          <w:lang w:eastAsia="zh-CN" w:bidi="ar"/>
+        </w:rPr>
+        <w:t>&gt;</w:t>
+      </w:r>
+      <w:r>
+        <w:rPr>
+          <w:rFonts w:ascii="helvetica" w:hAnsi="helvetica" w:eastAsia="helvetica" w:cs="helvetica"/>
+          <w:kern w:val="0"/>
+          <w:sz w:val="24"/>
+          <w:szCs w:val="24"/>
+          <w:lang w:val="en-US" w:eastAsia="zh-CN" w:bidi="ar"/>
+        </w:rPr>
+        <w:t>D,A&gt;G&gt;H&gt;F.</w:t>
+      </w:r>
+    </w:p>
+    <w:p>
+      <w:pPr>
+        <w:pStyle w:val="2"/>
+        <w:keepNext w:val="0"/>
+        <w:keepLines w:val="0"/>
+        <w:widowControl/>
+        <w:suppressLineNumbers w:val="0"/>
+        <w:spacing w:before="0" w:beforeAutospacing="0" w:after="0" w:afterAutospacing="0"/>
+        <w:ind w:left="0" w:right="0"/>
+        <w:jc w:val="left"/>
+      </w:pPr>
+      <w:r>
+        <w:rPr>
+          <w:rFonts w:ascii="helvetica" w:hAnsi="helvetica" w:eastAsia="helvetica" w:cs="helvetica"/>
+          <w:kern w:val="0"/>
+          <w:sz w:val="24"/>
+          <w:szCs w:val="24"/>
+          <w:lang w:val="en-US" w:eastAsia="zh-CN" w:bidi="ar"/>
+        </w:rPr>
+        <w:t>24 hops</w:t>
+      </w:r>
+      <w:r>
+        <w:rPr>
+          <w:rFonts w:hint="default" w:ascii="helvetica" w:hAnsi="helvetica" w:eastAsia="helvetica" w:cs="helvetica"/>
+          <w:kern w:val="0"/>
+          <w:sz w:val="24"/>
+          <w:szCs w:val="24"/>
+          <w:lang w:eastAsia="zh-CN" w:bidi="ar"/>
+        </w:rPr>
+        <w:t xml:space="preserve"> it uses</w:t>
+      </w:r>
+      <w:r>
+        <w:rPr>
+          <w:rFonts w:ascii="helvetica" w:hAnsi="helvetica" w:eastAsia="helvetica" w:cs="helvetica"/>
+          <w:kern w:val="0"/>
+          <w:sz w:val="24"/>
+          <w:szCs w:val="24"/>
+          <w:lang w:val="en-US" w:eastAsia="zh-CN" w:bidi="ar"/>
+        </w:rPr>
+        <w:t>.</w:t>
       </w:r>
     </w:p>
     <w:p>
@@ -105,28 +502,6 @@
           <w:lang w:val="en-US" w:eastAsia="zh-Hans"/>
         </w:rPr>
       </w:pPr>
-    </w:p>
-    <w:p>
-      <w:pPr>
-        <w:rPr>
-          <w:rFonts w:hint="eastAsia"/>
-          <w:lang w:val="en-US" w:eastAsia="zh-Hans"/>
-        </w:rPr>
-      </w:pPr>
-      <w:r>
-        <w:rPr>
-          <w:rFonts w:hint="default"/>
-          <w:lang w:eastAsia="zh-Hans"/>
-        </w:rPr>
-        <w:t>4</w:t>
-      </w:r>
-      <w:r>
-        <w:rPr>
-          <w:rFonts w:hint="eastAsia"/>
-          <w:lang w:val="en-US" w:eastAsia="zh-Hans"/>
-        </w:rPr>
-        <w:t>.</w:t>
-      </w:r>
     </w:p>
     <w:p>
       <w:pPr>
@@ -144,14 +519,600 @@
           <w:rFonts w:hint="default"/>
           <w:lang w:eastAsia="zh-Hans"/>
         </w:rPr>
-        <w:t>Insufficient link capacity</w:t>
-      </w:r>
+        <w:t>C transfer via B:(5)+(5, 0, 6, 9, 7, 10)=(</w:t>
+      </w:r>
+      <w:r>
+        <w:rPr>
+          <w:rFonts w:hint="default"/>
+          <w:color w:val="000000" w:themeColor="text1"/>
+          <w:highlight w:val="green"/>
+          <w:lang w:eastAsia="zh-Hans"/>
+          <w14:textFill>
+            <w14:solidFill>
+              <w14:schemeClr w14:val="tx1"/>
+            </w14:solidFill>
+          </w14:textFill>
+        </w:rPr>
+        <w:t>10</w:t>
+      </w:r>
+      <w:r>
+        <w:rPr>
+          <w:rFonts w:hint="default"/>
+          <w:lang w:eastAsia="zh-Hans"/>
+        </w:rPr>
+        <w:t>,</w:t>
+      </w:r>
+      <w:r>
+        <w:rPr>
+          <w:rFonts w:hint="default"/>
+          <w:highlight w:val="green"/>
+          <w:lang w:eastAsia="zh-Hans"/>
+        </w:rPr>
+        <w:t>5</w:t>
+      </w:r>
+      <w:r>
+        <w:rPr>
+          <w:rFonts w:hint="default"/>
+          <w:lang w:eastAsia="zh-Hans"/>
+        </w:rPr>
+        <w:t>,</w:t>
+      </w:r>
+      <w:r>
+        <w:rPr>
+          <w:rFonts w:hint="default"/>
+          <w:highlight w:val="green"/>
+          <w:lang w:eastAsia="zh-Hans"/>
+        </w:rPr>
+        <w:t>0</w:t>
+      </w:r>
+      <w:r>
+        <w:rPr>
+          <w:rFonts w:hint="default"/>
+          <w:lang w:eastAsia="zh-Hans"/>
+        </w:rPr>
+        <w:t>,14,</w:t>
+      </w:r>
+      <w:r>
+        <w:rPr>
+          <w:rFonts w:hint="default"/>
+          <w:highlight w:val="green"/>
+          <w:lang w:eastAsia="zh-Hans"/>
+        </w:rPr>
+        <w:t>12</w:t>
+      </w:r>
+      <w:r>
+        <w:rPr>
+          <w:rFonts w:hint="default"/>
+          <w:lang w:eastAsia="zh-Hans"/>
+        </w:rPr>
+        <w:t>,</w:t>
+      </w:r>
+      <w:r>
+        <w:rPr>
+          <w:rFonts w:hint="default"/>
+          <w:highlight w:val="green"/>
+          <w:lang w:eastAsia="zh-Hans"/>
+        </w:rPr>
+        <w:t>15</w:t>
+      </w:r>
+      <w:r>
+        <w:rPr>
+          <w:rFonts w:hint="default"/>
+          <w:lang w:eastAsia="zh-Hans"/>
+        </w:rPr>
+        <w:t>)</w:t>
+      </w:r>
+    </w:p>
+    <w:p>
+      <w:pPr>
+        <w:numPr>
+          <w:numId w:val="0"/>
+        </w:numPr>
+        <w:rPr>
+          <w:rFonts w:hint="default"/>
+          <w:lang w:eastAsia="zh-Hans"/>
+        </w:rPr>
+      </w:pPr>
+      <w:r>
+        <w:rPr>
+          <w:rFonts w:hint="default"/>
+          <w:lang w:eastAsia="zh-Hans"/>
+        </w:rPr>
+        <w:t xml:space="preserve">C transfer via </w:t>
+      </w:r>
+      <w:r>
+        <w:rPr>
+          <w:rFonts w:hint="default"/>
+          <w:lang w:eastAsia="zh-Hans"/>
+        </w:rPr>
+        <w:t>D:(8)+(12, 4, 5, 0, 6, 10)=  (20,12,0,</w:t>
+      </w:r>
+      <w:r>
+        <w:rPr>
+          <w:rFonts w:hint="default"/>
+          <w:highlight w:val="green"/>
+          <w:lang w:eastAsia="zh-Hans"/>
+        </w:rPr>
+        <w:t>8</w:t>
+      </w:r>
+      <w:r>
+        <w:rPr>
+          <w:rFonts w:hint="default"/>
+          <w:lang w:eastAsia="zh-Hans"/>
+        </w:rPr>
+        <w:t>,14,18)</w:t>
+      </w:r>
+    </w:p>
+    <w:p>
+      <w:pPr>
+        <w:numPr>
+          <w:numId w:val="0"/>
+        </w:numPr>
+        <w:rPr>
+          <w:rFonts w:hint="default"/>
+          <w:lang w:eastAsia="zh-Hans"/>
+        </w:rPr>
+      </w:pPr>
+      <w:r>
+        <w:rPr>
+          <w:rFonts w:hint="default"/>
+          <w:lang w:eastAsia="zh-Hans"/>
+        </w:rPr>
+        <w:t xml:space="preserve">C transfer via </w:t>
+      </w:r>
+      <w:r>
+        <w:rPr>
+          <w:rFonts w:hint="default"/>
+          <w:lang w:eastAsia="zh-Hans"/>
+        </w:rPr>
+        <w:t>E:(12)+(11, 6, 4, 9, 0, 8)=  (23,18,0,21,</w:t>
+      </w:r>
+      <w:r>
+        <w:rPr>
+          <w:rFonts w:hint="default"/>
+          <w:highlight w:val="green"/>
+          <w:lang w:eastAsia="zh-Hans"/>
+        </w:rPr>
+        <w:t>12</w:t>
+      </w:r>
+      <w:r>
+        <w:rPr>
+          <w:rFonts w:hint="default"/>
+          <w:lang w:eastAsia="zh-Hans"/>
+        </w:rPr>
+        <w:t>,20)</w:t>
+      </w:r>
+    </w:p>
+    <w:p>
+      <w:pPr>
+        <w:numPr>
+          <w:numId w:val="0"/>
+        </w:numPr>
+        <w:rPr>
+          <w:rFonts w:hint="default"/>
+          <w:lang w:eastAsia="zh-Hans"/>
+        </w:rPr>
+      </w:pPr>
+      <w:r>
+        <w:rPr>
+          <w:rFonts w:hint="default"/>
+          <w:lang w:eastAsia="zh-Hans"/>
+        </w:rPr>
+        <w:t>So the C’s routing table is:</w:t>
+      </w:r>
+    </w:p>
+    <w:tbl>
+      <w:tblPr>
+        <w:tblStyle w:val="4"/>
+        <w:tblW w:w="0" w:type="auto"/>
+        <w:tblInd w:w="0" w:type="dxa"/>
+        <w:tblBorders>
+          <w:top w:val="single" w:color="auto" w:sz="4" w:space="0"/>
+          <w:left w:val="single" w:color="auto" w:sz="4" w:space="0"/>
+          <w:bottom w:val="single" w:color="auto" w:sz="4" w:space="0"/>
+          <w:right w:val="single" w:color="auto" w:sz="4" w:space="0"/>
+          <w:insideH w:val="single" w:color="auto" w:sz="4" w:space="0"/>
+          <w:insideV w:val="single" w:color="auto" w:sz="4" w:space="0"/>
+        </w:tblBorders>
+        <w:tblLayout w:type="autofit"/>
+        <w:tblCellMar>
+          <w:left w:w="108" w:type="dxa"/>
+          <w:right w:w="108" w:type="dxa"/>
+        </w:tblCellMar>
+      </w:tblPr>
+      <w:tblGrid>
+        <w:gridCol w:w="4261"/>
+        <w:gridCol w:w="4261"/>
+      </w:tblGrid>
+      <w:tr>
+        <w:tc>
+          <w:tcPr>
+            <w:tcW w:w="4261" w:type="dxa"/>
+          </w:tcPr>
+          <w:p>
+            <w:pPr>
+              <w:numPr>
+                <w:numId w:val="0"/>
+              </w:numPr>
+              <w:rPr>
+                <w:rFonts w:hint="default"/>
+                <w:vertAlign w:val="baseline"/>
+                <w:lang w:eastAsia="zh-Hans"/>
+              </w:rPr>
+            </w:pPr>
+            <w:r>
+              <w:rPr>
+                <w:rFonts w:hint="default"/>
+                <w:vertAlign w:val="baseline"/>
+                <w:lang w:eastAsia="zh-Hans"/>
+              </w:rPr>
+              <w:t>Line</w:t>
+            </w:r>
+          </w:p>
+        </w:tc>
+        <w:tc>
+          <w:tcPr>
+            <w:tcW w:w="4261" w:type="dxa"/>
+          </w:tcPr>
+          <w:p>
+            <w:pPr>
+              <w:numPr>
+                <w:numId w:val="0"/>
+              </w:numPr>
+              <w:rPr>
+                <w:rFonts w:hint="default"/>
+                <w:vertAlign w:val="baseline"/>
+                <w:lang w:eastAsia="zh-Hans"/>
+              </w:rPr>
+            </w:pPr>
+            <w:r>
+              <w:rPr>
+                <w:rFonts w:hint="default"/>
+                <w:vertAlign w:val="baseline"/>
+                <w:lang w:eastAsia="zh-Hans"/>
+              </w:rPr>
+              <w:t>delay</w:t>
+            </w:r>
+          </w:p>
+        </w:tc>
+      </w:tr>
+      <w:tr>
+        <w:tc>
+          <w:tcPr>
+            <w:tcW w:w="4261" w:type="dxa"/>
+          </w:tcPr>
+          <w:p>
+            <w:pPr>
+              <w:numPr>
+                <w:numId w:val="0"/>
+              </w:numPr>
+              <w:rPr>
+                <w:rFonts w:hint="default"/>
+                <w:vertAlign w:val="baseline"/>
+                <w:lang w:eastAsia="zh-Hans"/>
+              </w:rPr>
+            </w:pPr>
+            <w:r>
+              <w:rPr>
+                <w:rFonts w:hint="default"/>
+                <w:vertAlign w:val="baseline"/>
+                <w:lang w:eastAsia="zh-Hans"/>
+              </w:rPr>
+              <w:t>A</w:t>
+            </w:r>
+          </w:p>
+        </w:tc>
+        <w:tc>
+          <w:tcPr>
+            <w:tcW w:w="4261" w:type="dxa"/>
+          </w:tcPr>
+          <w:p>
+            <w:pPr>
+              <w:numPr>
+                <w:numId w:val="0"/>
+              </w:numPr>
+              <w:rPr>
+                <w:rFonts w:hint="default"/>
+                <w:vertAlign w:val="baseline"/>
+                <w:lang w:eastAsia="zh-Hans"/>
+              </w:rPr>
+            </w:pPr>
+            <w:r>
+              <w:rPr>
+                <w:rFonts w:hint="default"/>
+                <w:vertAlign w:val="baseline"/>
+                <w:lang w:eastAsia="zh-Hans"/>
+              </w:rPr>
+              <w:t>10</w:t>
+            </w:r>
+          </w:p>
+        </w:tc>
+      </w:tr>
+      <w:tr>
+        <w:tc>
+          <w:tcPr>
+            <w:tcW w:w="4261" w:type="dxa"/>
+          </w:tcPr>
+          <w:p>
+            <w:pPr>
+              <w:numPr>
+                <w:numId w:val="0"/>
+              </w:numPr>
+              <w:rPr>
+                <w:rFonts w:hint="default"/>
+                <w:vertAlign w:val="baseline"/>
+                <w:lang w:eastAsia="zh-Hans"/>
+              </w:rPr>
+            </w:pPr>
+            <w:r>
+              <w:rPr>
+                <w:rFonts w:hint="default"/>
+                <w:vertAlign w:val="baseline"/>
+                <w:lang w:eastAsia="zh-Hans"/>
+              </w:rPr>
+              <w:t>B</w:t>
+            </w:r>
+          </w:p>
+        </w:tc>
+        <w:tc>
+          <w:tcPr>
+            <w:tcW w:w="4261" w:type="dxa"/>
+          </w:tcPr>
+          <w:p>
+            <w:pPr>
+              <w:numPr>
+                <w:numId w:val="0"/>
+              </w:numPr>
+              <w:rPr>
+                <w:rFonts w:hint="default"/>
+                <w:vertAlign w:val="baseline"/>
+                <w:lang w:eastAsia="zh-Hans"/>
+              </w:rPr>
+            </w:pPr>
+            <w:r>
+              <w:rPr>
+                <w:rFonts w:hint="default"/>
+                <w:vertAlign w:val="baseline"/>
+                <w:lang w:eastAsia="zh-Hans"/>
+              </w:rPr>
+              <w:t>5</w:t>
+            </w:r>
+          </w:p>
+        </w:tc>
+      </w:tr>
+      <w:tr>
+        <w:tc>
+          <w:tcPr>
+            <w:tcW w:w="4261" w:type="dxa"/>
+          </w:tcPr>
+          <w:p>
+            <w:pPr>
+              <w:numPr>
+                <w:numId w:val="0"/>
+              </w:numPr>
+              <w:rPr>
+                <w:rFonts w:hint="default"/>
+                <w:vertAlign w:val="baseline"/>
+                <w:lang w:eastAsia="zh-Hans"/>
+              </w:rPr>
+            </w:pPr>
+            <w:r>
+              <w:rPr>
+                <w:rFonts w:hint="default"/>
+                <w:vertAlign w:val="baseline"/>
+                <w:lang w:eastAsia="zh-Hans"/>
+              </w:rPr>
+              <w:t>C</w:t>
+            </w:r>
+          </w:p>
+        </w:tc>
+        <w:tc>
+          <w:tcPr>
+            <w:tcW w:w="4261" w:type="dxa"/>
+          </w:tcPr>
+          <w:p>
+            <w:pPr>
+              <w:numPr>
+                <w:numId w:val="0"/>
+              </w:numPr>
+              <w:rPr>
+                <w:rFonts w:hint="default"/>
+                <w:vertAlign w:val="baseline"/>
+                <w:lang w:eastAsia="zh-Hans"/>
+              </w:rPr>
+            </w:pPr>
+            <w:r>
+              <w:rPr>
+                <w:rFonts w:hint="default"/>
+                <w:vertAlign w:val="baseline"/>
+                <w:lang w:eastAsia="zh-Hans"/>
+              </w:rPr>
+              <w:t>0</w:t>
+            </w:r>
+          </w:p>
+        </w:tc>
+      </w:tr>
+      <w:tr>
+        <w:tc>
+          <w:tcPr>
+            <w:tcW w:w="4261" w:type="dxa"/>
+          </w:tcPr>
+          <w:p>
+            <w:pPr>
+              <w:numPr>
+                <w:numId w:val="0"/>
+              </w:numPr>
+              <w:rPr>
+                <w:rFonts w:hint="default"/>
+                <w:vertAlign w:val="baseline"/>
+                <w:lang w:eastAsia="zh-Hans"/>
+              </w:rPr>
+            </w:pPr>
+            <w:r>
+              <w:rPr>
+                <w:rFonts w:hint="default"/>
+                <w:vertAlign w:val="baseline"/>
+                <w:lang w:eastAsia="zh-Hans"/>
+              </w:rPr>
+              <w:t>D</w:t>
+            </w:r>
+          </w:p>
+        </w:tc>
+        <w:tc>
+          <w:tcPr>
+            <w:tcW w:w="4261" w:type="dxa"/>
+          </w:tcPr>
+          <w:p>
+            <w:pPr>
+              <w:numPr>
+                <w:numId w:val="0"/>
+              </w:numPr>
+              <w:rPr>
+                <w:rFonts w:hint="default"/>
+                <w:vertAlign w:val="baseline"/>
+                <w:lang w:eastAsia="zh-Hans"/>
+              </w:rPr>
+            </w:pPr>
+            <w:r>
+              <w:rPr>
+                <w:rFonts w:hint="default"/>
+                <w:vertAlign w:val="baseline"/>
+                <w:lang w:eastAsia="zh-Hans"/>
+              </w:rPr>
+              <w:t>8</w:t>
+            </w:r>
+          </w:p>
+        </w:tc>
+      </w:tr>
+      <w:tr>
+        <w:tc>
+          <w:tcPr>
+            <w:tcW w:w="4261" w:type="dxa"/>
+          </w:tcPr>
+          <w:p>
+            <w:pPr>
+              <w:numPr>
+                <w:numId w:val="0"/>
+              </w:numPr>
+              <w:rPr>
+                <w:rFonts w:hint="default"/>
+                <w:vertAlign w:val="baseline"/>
+                <w:lang w:eastAsia="zh-Hans"/>
+              </w:rPr>
+            </w:pPr>
+            <w:r>
+              <w:rPr>
+                <w:rFonts w:hint="default"/>
+                <w:vertAlign w:val="baseline"/>
+                <w:lang w:eastAsia="zh-Hans"/>
+              </w:rPr>
+              <w:t>E</w:t>
+            </w:r>
+          </w:p>
+        </w:tc>
+        <w:tc>
+          <w:tcPr>
+            <w:tcW w:w="4261" w:type="dxa"/>
+          </w:tcPr>
+          <w:p>
+            <w:pPr>
+              <w:numPr>
+                <w:numId w:val="0"/>
+              </w:numPr>
+              <w:rPr>
+                <w:rFonts w:hint="default"/>
+                <w:vertAlign w:val="baseline"/>
+                <w:lang w:eastAsia="zh-Hans"/>
+              </w:rPr>
+            </w:pPr>
+            <w:r>
+              <w:rPr>
+                <w:rFonts w:hint="default"/>
+                <w:vertAlign w:val="baseline"/>
+                <w:lang w:eastAsia="zh-Hans"/>
+              </w:rPr>
+              <w:t>12</w:t>
+            </w:r>
+          </w:p>
+        </w:tc>
+      </w:tr>
+      <w:tr>
+        <w:tc>
+          <w:tcPr>
+            <w:tcW w:w="4261" w:type="dxa"/>
+          </w:tcPr>
+          <w:p>
+            <w:pPr>
+              <w:numPr>
+                <w:numId w:val="0"/>
+              </w:numPr>
+              <w:rPr>
+                <w:rFonts w:hint="default"/>
+                <w:vertAlign w:val="baseline"/>
+                <w:lang w:eastAsia="zh-Hans"/>
+              </w:rPr>
+            </w:pPr>
+            <w:r>
+              <w:rPr>
+                <w:rFonts w:hint="default"/>
+                <w:vertAlign w:val="baseline"/>
+                <w:lang w:eastAsia="zh-Hans"/>
+              </w:rPr>
+              <w:t>F</w:t>
+            </w:r>
+          </w:p>
+        </w:tc>
+        <w:tc>
+          <w:tcPr>
+            <w:tcW w:w="4261" w:type="dxa"/>
+          </w:tcPr>
+          <w:p>
+            <w:pPr>
+              <w:numPr>
+                <w:numId w:val="0"/>
+              </w:numPr>
+              <w:rPr>
+                <w:rFonts w:hint="default"/>
+                <w:vertAlign w:val="baseline"/>
+                <w:lang w:eastAsia="zh-Hans"/>
+              </w:rPr>
+            </w:pPr>
+            <w:r>
+              <w:rPr>
+                <w:rFonts w:hint="default"/>
+                <w:vertAlign w:val="baseline"/>
+                <w:lang w:eastAsia="zh-Hans"/>
+              </w:rPr>
+              <w:t>15</w:t>
+            </w:r>
+          </w:p>
+        </w:tc>
+      </w:tr>
+    </w:tbl>
+    <w:p>
+      <w:pPr>
+        <w:numPr>
+          <w:numId w:val="0"/>
+        </w:numPr>
+        <w:rPr>
+          <w:rFonts w:hint="default"/>
+          <w:lang w:eastAsia="zh-Hans"/>
+        </w:rPr>
+      </w:pPr>
+    </w:p>
+    <w:p>
+      <w:pPr>
+        <w:rPr>
+          <w:rFonts w:hint="eastAsia"/>
+          <w:lang w:val="en-US" w:eastAsia="zh-Hans"/>
+        </w:rPr>
+      </w:pPr>
     </w:p>
     <w:p>
       <w:pPr>
         <w:numPr>
           <w:ilvl w:val="0"/>
-          <w:numId w:val="2"/>
+          <w:numId w:val="3"/>
         </w:numPr>
         <w:rPr>
           <w:rFonts w:hint="default"/>
@@ -163,14 +1124,14 @@
           <w:rFonts w:hint="default"/>
           <w:lang w:eastAsia="zh-Hans"/>
         </w:rPr>
-        <w:t>Router’s CPU are slow in processing packets</w:t>
+        <w:t xml:space="preserve">Since the subnet mask is 255.255.252.0, the host bits is 10 </w:t>
       </w:r>
     </w:p>
     <w:p>
       <w:pPr>
         <w:numPr>
           <w:ilvl w:val="0"/>
-          <w:numId w:val="2"/>
+          <w:numId w:val="0"/>
         </w:numPr>
         <w:rPr>
           <w:rFonts w:hint="default"/>
@@ -182,14 +1143,44 @@
           <w:rFonts w:hint="default"/>
           <w:lang w:eastAsia="zh-Hans"/>
         </w:rPr>
-        <w:t>Low-bandwidth lines</w:t>
+        <w:t>Which means the network can handle 2^10-2=1022 hosts</w:t>
+      </w:r>
+    </w:p>
+    <w:p>
+      <w:pPr>
+        <w:rPr>
+          <w:rFonts w:hint="eastAsia"/>
+          <w:lang w:val="en-US" w:eastAsia="zh-Hans"/>
+        </w:rPr>
+      </w:pPr>
+    </w:p>
+    <w:p>
+      <w:pPr>
+        <w:rPr>
+          <w:rFonts w:hint="eastAsia"/>
+          <w:lang w:val="en-US" w:eastAsia="zh-Hans"/>
+        </w:rPr>
+      </w:pPr>
+      <w:r>
+        <w:rPr>
+          <w:rFonts w:hint="default"/>
+          <w:lang w:eastAsia="zh-Hans"/>
+        </w:rPr>
+        <w:t>4</w:t>
+      </w:r>
+      <w:r>
+        <w:rPr>
+          <w:rFonts w:hint="eastAsia"/>
+          <w:lang w:val="en-US" w:eastAsia="zh-Hans"/>
+        </w:rPr>
+        <w:t>.</w:t>
       </w:r>
     </w:p>
     <w:p>
       <w:pPr>
         <w:numPr>
           <w:ilvl w:val="0"/>
-          <w:numId w:val="2"/>
+          <w:numId w:val="4"/>
         </w:numPr>
         <w:rPr>
           <w:rFonts w:hint="default"/>
@@ -201,10 +1192,76 @@
           <w:rFonts w:hint="default"/>
           <w:lang w:eastAsia="zh-Hans"/>
         </w:rPr>
+        <w:t>Insufficient link capacity</w:t>
+      </w:r>
+    </w:p>
+    <w:p>
+      <w:pPr>
+        <w:numPr>
+          <w:ilvl w:val="0"/>
+          <w:numId w:val="4"/>
+        </w:numPr>
+        <w:rPr>
+          <w:rFonts w:hint="default"/>
+          <w:lang w:eastAsia="zh-Hans"/>
+        </w:rPr>
+      </w:pPr>
+      <w:r>
+        <w:rPr>
+          <w:rFonts w:hint="default"/>
+          <w:lang w:eastAsia="zh-Hans"/>
+        </w:rPr>
+        <w:t>Router’s CPU are slow in processing packets</w:t>
+      </w:r>
+    </w:p>
+    <w:p>
+      <w:pPr>
+        <w:numPr>
+          <w:ilvl w:val="0"/>
+          <w:numId w:val="4"/>
+        </w:numPr>
+        <w:rPr>
+          <w:rFonts w:hint="default"/>
+          <w:lang w:eastAsia="zh-Hans"/>
+        </w:rPr>
+      </w:pPr>
+      <w:r>
+        <w:rPr>
+          <w:rFonts w:hint="default"/>
+          <w:lang w:eastAsia="zh-Hans"/>
+        </w:rPr>
+        <w:t>Low-bandwidth lines</w:t>
+      </w:r>
+    </w:p>
+    <w:p>
+      <w:pPr>
+        <w:numPr>
+          <w:ilvl w:val="0"/>
+          <w:numId w:val="4"/>
+        </w:numPr>
+        <w:rPr>
+          <w:rFonts w:hint="default"/>
+          <w:lang w:eastAsia="zh-Hans"/>
+        </w:rPr>
+      </w:pPr>
+      <w:r>
+        <w:rPr>
+          <w:rFonts w:hint="default"/>
+          <w:lang w:eastAsia="zh-Hans"/>
+        </w:rPr>
         <w:t>Mismatch between parts and system</w:t>
       </w:r>
-      <w:bookmarkStart w:id="0" w:name="_GoBack"/>
-      <w:bookmarkEnd w:id="0"/>
+    </w:p>
+    <w:p>
+      <w:pPr>
+        <w:numPr>
+          <w:numId w:val="0"/>
+        </w:numPr>
+        <w:rPr>
+          <w:rFonts w:hint="default"/>
+          <w:lang w:eastAsia="zh-Hans"/>
+        </w:rPr>
+      </w:pPr>
     </w:p>
     <w:p>
       <w:pPr>
@@ -225,7 +1282,7 @@
           <w:rFonts w:hint="eastAsia"/>
           <w:lang w:val="en-US" w:eastAsia="zh-Hans"/>
         </w:rPr>
-        <w:t>.In distance vector routing protocols, such as Routing Information Protocol (RIP), routers share information with each other about the distance (or metric) to reach various networks. Each router sends its own distance vector to its neighboring routers, which, in turn, merge the information they receive and send their updated distance vectors to their neighbors. This process continues until all routers have the complete picture of the network.</w:t>
+        <w:t>.</w:t>
       </w:r>
     </w:p>
     <w:p>
@@ -235,44 +1292,21 @@
           <w:lang w:val="en-US" w:eastAsia="zh-Hans"/>
         </w:rPr>
       </w:pPr>
-    </w:p>
-    <w:p>
-      <w:pPr>
+      <w:r>
         <w:rPr>
           <w:rFonts w:hint="eastAsia"/>
           <w:lang w:val="en-US" w:eastAsia="zh-Hans"/>
         </w:rPr>
-      </w:pPr>
-      <w:r>
-        <w:rPr>
-          <w:rFonts w:hint="eastAsia"/>
+        <w:t>The count-to-infinity problem arises when there is a network topology change, such as a link failure, and a router fails to receive any updates from its neighbors about the change. In this situation, the router assumes that the failed link is still operational, and updates its routing table by incrementing the metric for that link by one. It then sends its updated distance vector to its neighbors, who, in turn, update their routing tables and send their updated distance vectors. This process continues until all routers update their routing tables, which can take an infinite amount of time, hence the name "count-to-infinity."</w:t>
+      </w:r>
+    </w:p>
+    <w:p>
+      <w:pPr>
+        <w:rPr>
+          <w:rFonts w:hint="default"/>
           <w:lang w:val="en-US" w:eastAsia="zh-Hans"/>
         </w:rPr>
-        <w:t>The count-to-infinity problem arises when there is a network topology change, such as a link failure, and a router fails to receive any updates from its neighbors about the change. In this situation, the router assumes that the failed link is still operational, and updates its routing table by incrementing the metric for that link by one. It then sends its updated distance vector to its neighbors, who, in turn, update their routing tables and send their updated distance vectors. This process continues until all routers update their routing tables, which can take an infinite amount of time, hence the name "count-to-infinity."</w:t>
-      </w:r>
-    </w:p>
-    <w:p>
-      <w:pPr>
-        <w:rPr>
-          <w:rFonts w:hint="eastAsia"/>
-          <w:lang w:val="en-US" w:eastAsia="zh-Hans"/>
-        </w:rPr>
-      </w:pPr>
-    </w:p>
-    <w:p>
-      <w:pPr>
-        <w:rPr>
-          <w:rFonts w:hint="default"/>
-          <w:lang w:val="en-US" w:eastAsia="zh-Hans"/>
-        </w:rPr>
-      </w:pPr>
-      <w:r>
-        <w:rPr>
-          <w:rFonts w:hint="eastAsia"/>
-          <w:lang w:val="en-US" w:eastAsia="zh-Hans"/>
-        </w:rPr>
-        <w:t>The count-to-infinity problem can result in routing loops, where routers send packets in a continuous loop without delivering them to their destinations, leading to network congestion and packet loss. To prevent this problem, distance vector protocols use techniques such as split horizon and poison reverse, which prevent routers from sending updates back to the router from which they received them, or advertise an infinite metric for unreachable networks, respectively.</w:t>
-      </w:r>
+      </w:pPr>
     </w:p>
     <w:sectPr>
       <w:pgSz w:w="11906" w:h="16838"/>
@@ -303,6 +1337,34 @@
     </w:lvl>
   </w:abstractNum>
   <w:abstractNum w:abstractNumId="1">
+    <w:nsid w:val="E19635C1"/>
+    <w:multiLevelType w:val="singleLevel"/>
+    <w:tmpl w:val="E19635C1"/>
+    <w:lvl w:ilvl="0" w:tentative="0">
+      <w:start w:val="2"/>
+      <w:numFmt w:val="decimal"/>
+      <w:lvlText w:val="%1."/>
+      <w:lvlJc w:val="left"/>
+      <w:pPr>
+        <w:tabs>
+          <w:tab w:val="left" w:pos="312"/>
+        </w:tabs>
+      </w:pPr>
+    </w:lvl>
+  </w:abstractNum>
+  <w:abstractNum w:abstractNumId="2">
+    <w:nsid w:val="FFE1083B"/>
+    <w:multiLevelType w:val="singleLevel"/>
+    <w:tmpl w:val="FFE1083B"/>
+    <w:lvl w:ilvl="0" w:tentative="0">
+      <w:start w:val="1"/>
+      <w:numFmt w:val="upperLetter"/>
+      <w:suff w:val="nothing"/>
+      <w:lvlText w:val="%1&gt;"/>
+      <w:lvlJc w:val="left"/>
+    </w:lvl>
+  </w:abstractNum>
+  <w:abstractNum w:abstractNumId="3">
     <w:nsid w:val="7F39A479"/>
     <w:multiLevelType w:val="singleLevel"/>
     <w:tmpl w:val="7F39A479"/>
@@ -315,10 +1377,16 @@
     </w:lvl>
   </w:abstractNum>
   <w:num w:numId="1">
-    <w:abstractNumId w:val="0"/>
+    <w:abstractNumId w:val="2"/>
   </w:num>
   <w:num w:numId="2">
     <w:abstractNumId w:val="1"/>
+  </w:num>
+  <w:num w:numId="3">
+    <w:abstractNumId w:val="0"/>
+  </w:num>
+  <w:num w:numId="4">
+    <w:abstractNumId w:val="3"/>
   </w:num>
 </w:numbering>
 </file>
@@ -599,7 +1667,7 @@
       <w:lang w:val="en-US" w:eastAsia="zh-CN" w:bidi="ar-SA"/>
     </w:rPr>
   </w:style>
-  <w:style w:type="character" w:default="1" w:styleId="4">
+  <w:style w:type="character" w:default="1" w:styleId="5">
     <w:name w:val="Default Paragraph Font"/>
     <w:semiHidden/>
     <w:uiPriority w:val="0"/>
@@ -629,6 +1697,59 @@
     <w:rPr>
       <w:kern w:val="0"/>
       <w:sz w:val="24"/>
+      <w:lang w:val="en-US" w:eastAsia="zh-CN" w:bidi="ar"/>
+    </w:rPr>
+  </w:style>
+  <w:style w:type="table" w:styleId="4">
+    <w:name w:val="Table Grid"/>
+    <w:basedOn w:val="3"/>
+    <w:uiPriority w:val="0"/>
+    <w:pPr>
+      <w:widowControl w:val="0"/>
+      <w:jc w:val="both"/>
+    </w:pPr>
+    <w:tblPr>
+      <w:tblBorders>
+        <w:top w:val="single" w:color="auto" w:sz="4" w:space="0"/>
+        <w:left w:val="single" w:color="auto" w:sz="4" w:space="0"/>
+        <w:bottom w:val="single" w:color="auto" w:sz="4" w:space="0"/>
+        <w:right w:val="single" w:color="auto" w:sz="4" w:space="0"/>
+        <w:insideH w:val="single" w:color="auto" w:sz="4" w:space="0"/>
+        <w:insideV w:val="single" w:color="auto" w:sz="4" w:space="0"/>
+      </w:tblBorders>
+    </w:tblPr>
+  </w:style>
+  <w:style w:type="paragraph" w:customStyle="1" w:styleId="6">
+    <w:name w:val="p2"/>
+    <w:basedOn w:val="1"/>
+    <w:uiPriority w:val="0"/>
+    <w:pPr>
+      <w:spacing w:before="0" w:beforeAutospacing="0" w:after="0" w:afterAutospacing="0"/>
+      <w:ind w:left="0" w:right="0"/>
+      <w:jc w:val="left"/>
+    </w:pPr>
+    <w:rPr>
+      <w:rFonts w:ascii="Times New Roman" w:hAnsi="Times New Roman" w:cs="Times New Roman"/>
+      <w:kern w:val="0"/>
+      <w:sz w:val="23"/>
+      <w:szCs w:val="23"/>
+      <w:lang w:val="en-US" w:eastAsia="zh-CN" w:bidi="ar"/>
+    </w:rPr>
+  </w:style>
+  <w:style w:type="paragraph" w:customStyle="1" w:styleId="7">
+    <w:name w:val="p1"/>
+    <w:basedOn w:val="1"/>
+    <w:uiPriority w:val="0"/>
+    <w:pPr>
+      <w:spacing w:before="0" w:beforeAutospacing="0" w:after="0" w:afterAutospacing="0"/>
+      <w:ind w:left="0" w:right="0"/>
+      <w:jc w:val="left"/>
+    </w:pPr>
+    <w:rPr>
+      <w:rFonts w:hint="default" w:ascii="Times New Roman" w:hAnsi="Times New Roman" w:cs="Times New Roman"/>
+      <w:kern w:val="0"/>
+      <w:sz w:val="24"/>
+      <w:szCs w:val="24"/>
       <w:lang w:val="en-US" w:eastAsia="zh-CN" w:bidi="ar"/>
     </w:rPr>
   </w:style>

</xml_diff>